<commit_message>
Add Tests and Front-End Chapter
</commit_message>
<xml_diff>
--- a/Docs/Praca Inz/Gateway.docx
+++ b/Docs/Praca Inz/Gateway.docx
@@ -28,15 +28,47 @@
           <w:sz w:val="24"/>
           <w:szCs w:val="24"/>
         </w:rPr>
-        <w:t>Jest to wyspecjalizowana forma innego wzorca projektowego – Fasady. Jego głównym założeniem jest uproszczenie komuni</w:t>
-      </w:r>
-      <w:r>
-        <w:rPr>
-          <w:rFonts w:ascii="Times New Roman" w:hAnsi="Times New Roman" w:cs="Times New Roman"/>
-          <w:sz w:val="24"/>
-          <w:szCs w:val="24"/>
-        </w:rPr>
-        <w:t xml:space="preserve">kacji z systemami zewnętrznymi z naciskiem na wysyłanie i pobieranie danych. </w:t>
+        <w:t>Jest to wyspecjalizowana forma innego wzorca</w:t>
+      </w:r>
+      <w:r>
+        <w:rPr>
+          <w:rFonts w:ascii="Times New Roman" w:hAnsi="Times New Roman" w:cs="Times New Roman"/>
+          <w:sz w:val="24"/>
+          <w:szCs w:val="24"/>
+        </w:rPr>
+        <w:t xml:space="preserve"> </w:t>
+      </w:r>
+      <w:r>
+        <w:rPr>
+          <w:rFonts w:ascii="Times New Roman" w:hAnsi="Times New Roman" w:cs="Times New Roman"/>
+          <w:sz w:val="24"/>
+          <w:szCs w:val="24"/>
+        </w:rPr>
+        <w:t>– Fasady. Jego głównym założeniem jest uproszczenie komuni</w:t>
+      </w:r>
+      <w:r>
+        <w:rPr>
+          <w:rFonts w:ascii="Times New Roman" w:hAnsi="Times New Roman" w:cs="Times New Roman"/>
+          <w:sz w:val="24"/>
+          <w:szCs w:val="24"/>
+        </w:rPr>
+        <w:t>kacji z systemami zewnętrznymi</w:t>
+      </w:r>
+      <w:r>
+        <w:rPr>
+          <w:rFonts w:ascii="Times New Roman" w:hAnsi="Times New Roman" w:cs="Times New Roman"/>
+          <w:sz w:val="24"/>
+          <w:szCs w:val="24"/>
+        </w:rPr>
+        <w:t>,</w:t>
+      </w:r>
+      <w:r>
+        <w:rPr>
+          <w:rFonts w:ascii="Times New Roman" w:hAnsi="Times New Roman" w:cs="Times New Roman"/>
+          <w:sz w:val="24"/>
+          <w:szCs w:val="24"/>
+        </w:rPr>
+        <w:t xml:space="preserve"> z naciskiem na wysyłanie i pobieranie danych. </w:t>
       </w:r>
     </w:p>
     <w:p>
@@ -57,7 +89,23 @@
           <w:szCs w:val="24"/>
         </w:rPr>
         <w:tab/>
-        <w:t xml:space="preserve">Gateway separuje skomplikowany system komunikacji z zewnętrzną aplikacją, od samego faktu wysłania </w:t>
+        <w:t>Gateway separuje skomplikowany system kom</w:t>
+      </w:r>
+      <w:r>
+        <w:rPr>
+          <w:rFonts w:ascii="Times New Roman" w:hAnsi="Times New Roman" w:cs="Times New Roman"/>
+          <w:sz w:val="24"/>
+          <w:szCs w:val="24"/>
+        </w:rPr>
+        <w:t>unikacji z zewnętrzną aplikacją</w:t>
+      </w:r>
+      <w:r>
+        <w:rPr>
+          <w:rFonts w:ascii="Times New Roman" w:hAnsi="Times New Roman" w:cs="Times New Roman"/>
+          <w:sz w:val="24"/>
+          <w:szCs w:val="24"/>
+        </w:rPr>
+        <w:t xml:space="preserve"> od samego faktu wysłania </w:t>
       </w:r>
       <w:r>
         <w:rPr>
@@ -174,15 +222,23 @@
           <w:sz w:val="24"/>
           <w:szCs w:val="24"/>
         </w:rPr>
-        <w:t>o zasłonięciu takiej komunikacji przez omawiany wzorz</w:t>
-      </w:r>
-      <w:r>
-        <w:rPr>
-          <w:rFonts w:ascii="Times New Roman" w:hAnsi="Times New Roman" w:cs="Times New Roman"/>
-          <w:sz w:val="24"/>
-          <w:szCs w:val="24"/>
-        </w:rPr>
-        <w:t>ec, muszą znać jedynie specyfikę</w:t>
+        <w:t xml:space="preserve">o zasłonięciu takiej komunikacji przez omawiany </w:t>
+      </w:r>
+      <w:r>
+        <w:rPr>
+          <w:rFonts w:ascii="Times New Roman" w:hAnsi="Times New Roman" w:cs="Times New Roman"/>
+          <w:sz w:val="24"/>
+          <w:szCs w:val="24"/>
+        </w:rPr>
+        <w:t>wzorzec muszą</w:t>
+      </w:r>
+      <w:r>
+        <w:rPr>
+          <w:rFonts w:ascii="Times New Roman" w:hAnsi="Times New Roman" w:cs="Times New Roman"/>
+          <w:sz w:val="24"/>
+          <w:szCs w:val="24"/>
+        </w:rPr>
+        <w:t xml:space="preserve"> znać jedynie specyfikę</w:t>
       </w:r>
       <w:r>
         <w:rPr>
@@ -206,7 +262,15 @@
           <w:sz w:val="24"/>
           <w:szCs w:val="24"/>
         </w:rPr>
-        <w:t xml:space="preserve"> chcą wysłać oraz odebrać.</w:t>
+        <w:t xml:space="preserve"> chcą wysłać i</w:t>
+      </w:r>
+      <w:r>
+        <w:rPr>
+          <w:rFonts w:ascii="Times New Roman" w:hAnsi="Times New Roman" w:cs="Times New Roman"/>
+          <w:sz w:val="24"/>
+          <w:szCs w:val="24"/>
+        </w:rPr>
+        <w:t xml:space="preserve"> odebrać.</w:t>
       </w:r>
     </w:p>
     <w:p>
@@ -242,15 +306,63 @@
           <w:sz w:val="24"/>
           <w:szCs w:val="24"/>
         </w:rPr>
-        <w:t xml:space="preserve"> sposobu komunikacji z daną aplikacją, bez ingerencji komponenty, które z tej komunikacji korzystają. </w:t>
-      </w:r>
-      <w:r>
-        <w:rPr>
-          <w:rFonts w:ascii="Times New Roman" w:hAnsi="Times New Roman" w:cs="Times New Roman"/>
-          <w:sz w:val="24"/>
-          <w:szCs w:val="24"/>
-        </w:rPr>
-        <w:t xml:space="preserve">Wszystkie informacje o danym API znajdują się tylko w komponencie dedykowanym do jego wykorzystania. </w:t>
+        <w:t xml:space="preserve"> sposobu komunikacji z daną aplikacją, bez ingerencji</w:t>
+      </w:r>
+      <w:r>
+        <w:rPr>
+          <w:rFonts w:ascii="Times New Roman" w:hAnsi="Times New Roman" w:cs="Times New Roman"/>
+          <w:sz w:val="24"/>
+          <w:szCs w:val="24"/>
+        </w:rPr>
+        <w:t xml:space="preserve"> w</w:t>
+      </w:r>
+      <w:r>
+        <w:rPr>
+          <w:rFonts w:ascii="Times New Roman" w:hAnsi="Times New Roman" w:cs="Times New Roman"/>
+          <w:sz w:val="24"/>
+          <w:szCs w:val="24"/>
+        </w:rPr>
+        <w:t xml:space="preserve"> komponenty, które z tej komunikacji korzystają. </w:t>
+      </w:r>
+      <w:r>
+        <w:rPr>
+          <w:rFonts w:ascii="Times New Roman" w:hAnsi="Times New Roman" w:cs="Times New Roman"/>
+          <w:sz w:val="24"/>
+          <w:szCs w:val="24"/>
+        </w:rPr>
+        <w:t xml:space="preserve">Wszystkie informacje o danym API znajdują się tylko w </w:t>
+      </w:r>
+      <w:r>
+        <w:rPr>
+          <w:rFonts w:ascii="Times New Roman" w:hAnsi="Times New Roman" w:cs="Times New Roman"/>
+          <w:sz w:val="24"/>
+          <w:szCs w:val="24"/>
+        </w:rPr>
+        <w:t>module</w:t>
+      </w:r>
+      <w:r>
+        <w:rPr>
+          <w:rFonts w:ascii="Times New Roman" w:hAnsi="Times New Roman" w:cs="Times New Roman"/>
+          <w:sz w:val="24"/>
+          <w:szCs w:val="24"/>
+        </w:rPr>
+        <w:t xml:space="preserve"> dedykowanym do</w:t>
+      </w:r>
+      <w:r>
+        <w:rPr>
+          <w:rFonts w:ascii="Times New Roman" w:hAnsi="Times New Roman" w:cs="Times New Roman"/>
+          <w:sz w:val="24"/>
+          <w:szCs w:val="24"/>
+        </w:rPr>
+        <w:t xml:space="preserve"> połączenia się z nim</w:t>
+      </w:r>
+      <w:r>
+        <w:rPr>
+          <w:rFonts w:ascii="Times New Roman" w:hAnsi="Times New Roman" w:cs="Times New Roman"/>
+          <w:sz w:val="24"/>
+          <w:szCs w:val="24"/>
+        </w:rPr>
+        <w:t xml:space="preserve">. </w:t>
       </w:r>
       <w:r>
         <w:rPr>
@@ -283,154 +395,16 @@
       <w:r>
         <w:rPr>
           <w:noProof/>
-        </w:rPr>
-        <mc:AlternateContent>
-          <mc:Choice Requires="wps">
-            <w:drawing>
-              <wp:anchor distT="0" distB="0" distL="114300" distR="114300" simplePos="0" relativeHeight="251660288" behindDoc="1" locked="0" layoutInCell="1" allowOverlap="1" wp14:anchorId="43EBD789" wp14:editId="609150AB">
-                <wp:simplePos x="0" y="0"/>
-                <wp:positionH relativeFrom="column">
-                  <wp:posOffset>897890</wp:posOffset>
-                </wp:positionH>
-                <wp:positionV relativeFrom="paragraph">
-                  <wp:posOffset>1178560</wp:posOffset>
-                </wp:positionV>
-                <wp:extent cx="3581400" cy="635"/>
-                <wp:effectExtent l="0" t="0" r="0" b="18415"/>
-                <wp:wrapTight wrapText="bothSides">
-                  <wp:wrapPolygon edited="0">
-                    <wp:start x="0" y="0"/>
-                    <wp:lineTo x="0" y="0"/>
-                    <wp:lineTo x="21485" y="0"/>
-                    <wp:lineTo x="21485" y="0"/>
-                    <wp:lineTo x="0" y="0"/>
-                  </wp:wrapPolygon>
-                </wp:wrapTight>
-                <wp:docPr id="2" name="Pole tekstowe 2"/>
-                <wp:cNvGraphicFramePr/>
-                <a:graphic xmlns:a="http://schemas.openxmlformats.org/drawingml/2006/main">
-                  <a:graphicData uri="http://schemas.microsoft.com/office/word/2010/wordprocessingShape">
-                    <wps:wsp>
-                      <wps:cNvSpPr txBox="1"/>
-                      <wps:spPr>
-                        <a:xfrm>
-                          <a:off x="0" y="0"/>
-                          <a:ext cx="3581400" cy="635"/>
-                        </a:xfrm>
-                        <a:prstGeom prst="rect">
-                          <a:avLst/>
-                        </a:prstGeom>
-                        <a:solidFill>
-                          <a:prstClr val="white"/>
-                        </a:solidFill>
-                        <a:ln>
-                          <a:noFill/>
-                        </a:ln>
-                      </wps:spPr>
-                      <wps:txbx>
-                        <w:txbxContent>
-                          <w:p>
-                            <w:pPr>
-                              <w:pStyle w:val="Legenda"/>
-                            </w:pPr>
-                            <w:r>
-                              <w:t xml:space="preserve">Rysunek </w:t>
-                            </w:r>
-                            <w:r>
-                              <w:fldChar w:fldCharType="begin"/>
-                            </w:r>
-                            <w:r>
-                              <w:instrText xml:space="preserve"> SEQ Rysunek \* ARABIC </w:instrText>
-                            </w:r>
-                            <w:r>
-                              <w:fldChar w:fldCharType="separate"/>
-                            </w:r>
-                            <w:r>
-                              <w:rPr>
-                                <w:noProof/>
-                              </w:rPr>
-                              <w:t>1</w:t>
-                            </w:r>
-                            <w:r>
-                              <w:fldChar w:fldCharType="end"/>
-                            </w:r>
-                            <w:r>
-                              <w:t>. Interfejs IGateway</w:t>
-                            </w:r>
-                          </w:p>
-                        </w:txbxContent>
-                      </wps:txbx>
-                      <wps:bodyPr rot="0" spcFirstLastPara="0" vertOverflow="overflow" horzOverflow="overflow" vert="horz" wrap="square" lIns="0" tIns="0" rIns="0" bIns="0" numCol="1" spcCol="0" rtlCol="0" fromWordArt="0" anchor="t" anchorCtr="0" forceAA="0" compatLnSpc="1">
-                        <a:prstTxWarp prst="textNoShape">
-                          <a:avLst/>
-                        </a:prstTxWarp>
-                        <a:spAutoFit/>
-                      </wps:bodyPr>
-                    </wps:wsp>
-                  </a:graphicData>
-                </a:graphic>
-              </wp:anchor>
-            </w:drawing>
-          </mc:Choice>
-          <mc:Fallback>
-            <w:pict>
-              <v:shapetype w14:anchorId="43EBD789" id="_x0000_t202" coordsize="21600,21600" o:spt="202" path="m,l,21600r21600,l21600,xe">
-                <v:stroke joinstyle="miter"/>
-                <v:path gradientshapeok="t" o:connecttype="rect"/>
-              </v:shapetype>
-              <v:shape id="Pole tekstowe 2" o:spid="_x0000_s1026" type="#_x0000_t202" style="position:absolute;left:0;text-align:left;margin-left:70.7pt;margin-top:92.8pt;width:282pt;height:.05pt;z-index:-251656192;visibility:visible;mso-wrap-style:square;mso-wrap-distance-left:9pt;mso-wrap-distance-top:0;mso-wrap-distance-right:9pt;mso-wrap-distance-bottom:0;mso-position-horizontal:absolute;mso-position-horizontal-relative:text;mso-position-vertical:absolute;mso-position-vertical-relative:text;v-text-anchor:top" o:gfxdata="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" stroked="f">
-                <v:textbox style="mso-fit-shape-to-text:t" inset="0,0,0,0">
-                  <w:txbxContent>
-                    <w:p>
-                      <w:pPr>
-                        <w:pStyle w:val="Legenda"/>
-                      </w:pPr>
-                      <w:r>
-                        <w:t xml:space="preserve">Rysunek </w:t>
-                      </w:r>
-                      <w:r>
-                        <w:fldChar w:fldCharType="begin"/>
-                      </w:r>
-                      <w:r>
-                        <w:instrText xml:space="preserve"> SEQ Rysunek \* ARABIC </w:instrText>
-                      </w:r>
-                      <w:r>
-                        <w:fldChar w:fldCharType="separate"/>
-                      </w:r>
-                      <w:r>
-                        <w:rPr>
-                          <w:noProof/>
-                        </w:rPr>
-                        <w:t>1</w:t>
-                      </w:r>
-                      <w:r>
-                        <w:fldChar w:fldCharType="end"/>
-                      </w:r>
-                      <w:r>
-                        <w:t>. Interfejs IGateway</w:t>
-                      </w:r>
-                    </w:p>
-                  </w:txbxContent>
-                </v:textbox>
-                <w10:wrap type="tight"/>
-              </v:shape>
-            </w:pict>
-          </mc:Fallback>
-        </mc:AlternateContent>
-      </w:r>
-      <w:r>
-        <w:rPr>
-          <w:noProof/>
           <w:lang w:eastAsia="pl-PL"/>
         </w:rPr>
         <w:drawing>
-          <wp:anchor distT="0" distB="0" distL="114300" distR="114300" simplePos="0" relativeHeight="251658240" behindDoc="1" locked="0" layoutInCell="1" allowOverlap="1" wp14:anchorId="41B39C4E" wp14:editId="19F0F8F6">
+          <wp:anchor distT="0" distB="0" distL="114300" distR="114300" simplePos="0" relativeHeight="251658240" behindDoc="1" locked="0" layoutInCell="1" allowOverlap="1" wp14:anchorId="41B39C4E" wp14:editId="2274F376">
             <wp:simplePos x="0" y="0"/>
             <wp:positionH relativeFrom="margin">
-              <wp:posOffset>898274</wp:posOffset>
+              <wp:align>left</wp:align>
             </wp:positionH>
             <wp:positionV relativeFrom="paragraph">
-              <wp:posOffset>7221</wp:posOffset>
+              <wp:posOffset>6985</wp:posOffset>
             </wp:positionV>
             <wp:extent cx="3581400" cy="1114425"/>
             <wp:effectExtent l="0" t="0" r="0" b="9525"/>
@@ -529,14 +503,125 @@
           <w:szCs w:val="24"/>
         </w:rPr>
       </w:pPr>
-    </w:p>
-    <w:p>
-      <w:pPr>
-        <w:keepNext/>
-        <w:spacing w:line="360" w:lineRule="auto"/>
-        <w:contextualSpacing/>
-        <w:jc w:val="both"/>
-      </w:pPr>
+      <w:r>
+        <w:rPr>
+          <w:noProof/>
+          <w:lang w:eastAsia="pl-PL"/>
+        </w:rPr>
+        <mc:AlternateContent>
+          <mc:Choice Requires="wps">
+            <w:drawing>
+              <wp:anchor distT="0" distB="0" distL="114300" distR="114300" simplePos="0" relativeHeight="251660288" behindDoc="1" locked="0" layoutInCell="1" allowOverlap="1" wp14:anchorId="43EBD789" wp14:editId="1158C88D">
+                <wp:simplePos x="0" y="0"/>
+                <wp:positionH relativeFrom="margin">
+                  <wp:align>left</wp:align>
+                </wp:positionH>
+                <wp:positionV relativeFrom="paragraph">
+                  <wp:posOffset>148265</wp:posOffset>
+                </wp:positionV>
+                <wp:extent cx="3581400" cy="635"/>
+                <wp:effectExtent l="0" t="0" r="0" b="0"/>
+                <wp:wrapTight wrapText="bothSides">
+                  <wp:wrapPolygon edited="0">
+                    <wp:start x="0" y="0"/>
+                    <wp:lineTo x="0" y="20057"/>
+                    <wp:lineTo x="21485" y="20057"/>
+                    <wp:lineTo x="21485" y="0"/>
+                    <wp:lineTo x="0" y="0"/>
+                  </wp:wrapPolygon>
+                </wp:wrapTight>
+                <wp:docPr id="2" name="Pole tekstowe 2"/>
+                <wp:cNvGraphicFramePr/>
+                <a:graphic xmlns:a="http://schemas.openxmlformats.org/drawingml/2006/main">
+                  <a:graphicData uri="http://schemas.microsoft.com/office/word/2010/wordprocessingShape">
+                    <wps:wsp>
+                      <wps:cNvSpPr txBox="1"/>
+                      <wps:spPr>
+                        <a:xfrm>
+                          <a:off x="0" y="0"/>
+                          <a:ext cx="3581400" cy="635"/>
+                        </a:xfrm>
+                        <a:prstGeom prst="rect">
+                          <a:avLst/>
+                        </a:prstGeom>
+                        <a:solidFill>
+                          <a:prstClr val="white"/>
+                        </a:solidFill>
+                        <a:ln>
+                          <a:noFill/>
+                        </a:ln>
+                      </wps:spPr>
+                      <wps:txbx>
+                        <w:txbxContent>
+                          <w:p>
+                            <w:pPr>
+                              <w:pStyle w:val="Legenda"/>
+                            </w:pPr>
+                            <w:r>
+                              <w:t xml:space="preserve">Rysunek </w:t>
+                            </w:r>
+                            <w:fldSimple w:instr=" SEQ Rysunek \* ARABIC ">
+                              <w:r>
+                                <w:rPr>
+                                  <w:noProof/>
+                                </w:rPr>
+                                <w:t>1</w:t>
+                              </w:r>
+                            </w:fldSimple>
+                            <w:r>
+                              <w:t>. Interfejs IGateway</w:t>
+                            </w:r>
+                          </w:p>
+                        </w:txbxContent>
+                      </wps:txbx>
+                      <wps:bodyPr rot="0" spcFirstLastPara="0" vertOverflow="overflow" horzOverflow="overflow" vert="horz" wrap="square" lIns="0" tIns="0" rIns="0" bIns="0" numCol="1" spcCol="0" rtlCol="0" fromWordArt="0" anchor="t" anchorCtr="0" forceAA="0" compatLnSpc="1">
+                        <a:prstTxWarp prst="textNoShape">
+                          <a:avLst/>
+                        </a:prstTxWarp>
+                        <a:spAutoFit/>
+                      </wps:bodyPr>
+                    </wps:wsp>
+                  </a:graphicData>
+                </a:graphic>
+              </wp:anchor>
+            </w:drawing>
+          </mc:Choice>
+          <mc:Fallback>
+            <w:pict>
+              <v:shapetype w14:anchorId="43EBD789" id="_x0000_t202" coordsize="21600,21600" o:spt="202" path="m,l,21600r21600,l21600,xe">
+                <v:stroke joinstyle="miter"/>
+                <v:path gradientshapeok="t" o:connecttype="rect"/>
+              </v:shapetype>
+              <v:shape id="Pole tekstowe 2" o:spid="_x0000_s1026" type="#_x0000_t202" style="position:absolute;left:0;text-align:left;margin-left:0;margin-top:11.65pt;width:282pt;height:.05pt;z-index:-251656192;visibility:visible;mso-wrap-style:square;mso-wrap-distance-left:9pt;mso-wrap-distance-top:0;mso-wrap-distance-right:9pt;mso-wrap-distance-bottom:0;mso-position-horizontal:left;mso-position-horizontal-relative:margin;mso-position-vertical:absolute;mso-position-vertical-relative:text;v-text-anchor:top" o:gfxdata="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" stroked="f">
+                <v:textbox style="mso-fit-shape-to-text:t" inset="0,0,0,0">
+                  <w:txbxContent>
+                    <w:p>
+                      <w:pPr>
+                        <w:pStyle w:val="Legenda"/>
+                      </w:pPr>
+                      <w:r>
+                        <w:t xml:space="preserve">Rysunek </w:t>
+                      </w:r>
+                      <w:fldSimple w:instr=" SEQ Rysunek \* ARABIC ">
+                        <w:r>
+                          <w:rPr>
+                            <w:noProof/>
+                          </w:rPr>
+                          <w:t>1</w:t>
+                        </w:r>
+                      </w:fldSimple>
+                      <w:r>
+                        <w:t>. Interfejs IGateway</w:t>
+                      </w:r>
+                    </w:p>
+                  </w:txbxContent>
+                </v:textbox>
+                <w10:wrap type="tight" anchorx="margin"/>
+              </v:shape>
+            </w:pict>
+          </mc:Fallback>
+        </mc:AlternateContent>
+      </w:r>
       <w:r>
         <w:rPr>
           <w:rFonts w:ascii="Times New Roman" w:hAnsi="Times New Roman" w:cs="Times New Roman"/>
@@ -595,24 +680,14 @@
       <w:r>
         <w:t xml:space="preserve">Rysunek </w:t>
       </w:r>
-      <w:r>
-        <w:fldChar w:fldCharType="begin"/>
-      </w:r>
-      <w:r>
-        <w:instrText xml:space="preserve"> SEQ Rysunek \* ARABIC </w:instrText>
-      </w:r>
-      <w:r>
-        <w:fldChar w:fldCharType="separate"/>
-      </w:r>
-      <w:r>
-        <w:rPr>
-          <w:noProof/>
-        </w:rPr>
-        <w:t>2</w:t>
-      </w:r>
-      <w:r>
-        <w:fldChar w:fldCharType="end"/>
-      </w:r>
+      <w:fldSimple w:instr=" SEQ Rysunek \* ARABIC ">
+        <w:r>
+          <w:rPr>
+            <w:noProof/>
+          </w:rPr>
+          <w:t>2</w:t>
+        </w:r>
+      </w:fldSimple>
       <w:r>
         <w:t>.Wykorzystanie Gateway'a w praktyce.</w:t>
       </w:r>
@@ -675,24 +750,14 @@
       <w:r>
         <w:t xml:space="preserve">Rysunek </w:t>
       </w:r>
-      <w:r>
-        <w:fldChar w:fldCharType="begin"/>
-      </w:r>
-      <w:r>
-        <w:instrText xml:space="preserve"> SEQ Rysunek \* ARABIC </w:instrText>
-      </w:r>
-      <w:r>
-        <w:fldChar w:fldCharType="separate"/>
-      </w:r>
-      <w:r>
-        <w:rPr>
-          <w:noProof/>
-        </w:rPr>
-        <w:t>3</w:t>
-      </w:r>
-      <w:r>
-        <w:fldChar w:fldCharType="end"/>
-      </w:r>
+      <w:fldSimple w:instr=" SEQ Rysunek \* ARABIC ">
+        <w:r>
+          <w:rPr>
+            <w:noProof/>
+          </w:rPr>
+          <w:t>3</w:t>
+        </w:r>
+      </w:fldSimple>
       <w:r>
         <w:t>. Implementacja przykładowego Gateway'a</w:t>
       </w:r>
@@ -738,7 +803,7 @@
           <w:sz w:val="24"/>
           <w:szCs w:val="24"/>
         </w:rPr>
-        <w:t xml:space="preserve">dwa rodzaje typów danych. Pierwszym z nich jest typ implementujący interfejs IRequest. Specyfikuje on typ wiadomości wysyłanej do systemu zewnętrznego. Drugim typem parametrem jest klasa implementująca z kolei </w:t>
+        <w:t xml:space="preserve">dwa rodzaje typów danych. Pierwszym z nich jest typ implementujący interfejs IRequest. Specyfikuje on typ wiadomości wysyłanej do systemu zewnętrznego. Drugim parametrem jest klasa implementująca z kolei </w:t>
       </w:r>
       <w:r>
         <w:rPr>
@@ -762,7 +827,15 @@
           <w:sz w:val="24"/>
           <w:szCs w:val="24"/>
         </w:rPr>
-        <w:t xml:space="preserve">Określa ona jakie dane ma </w:t>
+        <w:t>Określa ona jakie dane</w:t>
+      </w:r>
+      <w:r>
+        <w:rPr>
+          <w:rFonts w:ascii="Times New Roman" w:hAnsi="Times New Roman" w:cs="Times New Roman"/>
+          <w:sz w:val="24"/>
+          <w:szCs w:val="24"/>
+        </w:rPr>
+        <w:t xml:space="preserve"> </w:t>
       </w:r>
       <w:r>
         <w:rPr>
@@ -807,6 +880,14 @@
           <w:sz w:val="24"/>
           <w:szCs w:val="24"/>
         </w:rPr>
+        <w:t xml:space="preserve">jest </w:t>
+      </w:r>
+      <w:r>
+        <w:rPr>
+          <w:rFonts w:ascii="Times New Roman" w:hAnsi="Times New Roman" w:cs="Times New Roman"/>
+          <w:sz w:val="24"/>
+          <w:szCs w:val="24"/>
+        </w:rPr>
         <w:t xml:space="preserve">użycie danego </w:t>
       </w:r>
       <w:r>
@@ -839,26 +920,162 @@
           <w:sz w:val="24"/>
           <w:szCs w:val="24"/>
         </w:rPr>
-        <w:t xml:space="preserve">arstwie aplikacji, jeden z QueryHandlerów musi pobrać dane z systemu zewnętrznego. Używa on interfejsu IGateway z odpowiednimi dla niego parametrami. Faktyczna implementacja </w:t>
-      </w:r>
-      <w:r>
-        <w:rPr>
-          <w:rFonts w:ascii="Times New Roman" w:hAnsi="Times New Roman" w:cs="Times New Roman"/>
-          <w:sz w:val="24"/>
-          <w:szCs w:val="24"/>
-        </w:rPr>
-        <w:t>przesłana jest poprzez konstruktor. Kontrola nad tym sprawowana jest poprzez odpowiedni moduł IoC z wykorzystaniem biblioteki Autofac.</w:t>
-      </w:r>
-      <w:r>
-        <w:rPr>
-          <w:rFonts w:ascii="Times New Roman" w:hAnsi="Times New Roman" w:cs="Times New Roman"/>
-          <w:sz w:val="24"/>
-          <w:szCs w:val="24"/>
-        </w:rPr>
-        <w:t xml:space="preserve"> W metodzie query wykorzystywana jest metoda </w:t>
+        <w:t xml:space="preserve">arstwie aplikacji, </w:t>
+      </w:r>
+      <w:r>
+        <w:rPr>
+          <w:rFonts w:ascii="Times New Roman" w:hAnsi="Times New Roman" w:cs="Times New Roman"/>
+          <w:sz w:val="24"/>
+          <w:szCs w:val="24"/>
+        </w:rPr>
+        <w:t>rolą jednego QueryHandlera jest</w:t>
+      </w:r>
+      <w:r>
+        <w:rPr>
+          <w:rFonts w:ascii="Times New Roman" w:hAnsi="Times New Roman" w:cs="Times New Roman"/>
+          <w:sz w:val="24"/>
+          <w:szCs w:val="24"/>
+        </w:rPr>
+        <w:t xml:space="preserve"> </w:t>
+      </w:r>
+      <w:r>
+        <w:rPr>
+          <w:rFonts w:ascii="Times New Roman" w:hAnsi="Times New Roman" w:cs="Times New Roman"/>
+          <w:sz w:val="24"/>
+          <w:szCs w:val="24"/>
+        </w:rPr>
+        <w:t>pobranie danych</w:t>
+      </w:r>
+      <w:r>
+        <w:rPr>
+          <w:rFonts w:ascii="Times New Roman" w:hAnsi="Times New Roman" w:cs="Times New Roman"/>
+          <w:sz w:val="24"/>
+          <w:szCs w:val="24"/>
+        </w:rPr>
+        <w:t xml:space="preserve"> z systemu zewnętrznego. Używa on</w:t>
+      </w:r>
+      <w:r>
+        <w:rPr>
+          <w:rFonts w:ascii="Times New Roman" w:hAnsi="Times New Roman" w:cs="Times New Roman"/>
+          <w:sz w:val="24"/>
+          <w:szCs w:val="24"/>
+        </w:rPr>
+        <w:t xml:space="preserve"> do tego</w:t>
+      </w:r>
+      <w:r>
+        <w:rPr>
+          <w:rFonts w:ascii="Times New Roman" w:hAnsi="Times New Roman" w:cs="Times New Roman"/>
+          <w:sz w:val="24"/>
+          <w:szCs w:val="24"/>
+        </w:rPr>
+        <w:t xml:space="preserve"> int</w:t>
+      </w:r>
+      <w:r>
+        <w:rPr>
+          <w:rFonts w:ascii="Times New Roman" w:hAnsi="Times New Roman" w:cs="Times New Roman"/>
+          <w:sz w:val="24"/>
+          <w:szCs w:val="24"/>
+        </w:rPr>
+        <w:t xml:space="preserve">erfejsu IGateway z odpowiednimi </w:t>
+      </w:r>
+      <w:r>
+        <w:rPr>
+          <w:rFonts w:ascii="Times New Roman" w:hAnsi="Times New Roman" w:cs="Times New Roman"/>
+          <w:sz w:val="24"/>
+          <w:szCs w:val="24"/>
+        </w:rPr>
+        <w:t>parametrami</w:t>
+      </w:r>
+      <w:r>
+        <w:rPr>
+          <w:rFonts w:ascii="Times New Roman" w:hAnsi="Times New Roman" w:cs="Times New Roman"/>
+          <w:sz w:val="24"/>
+          <w:szCs w:val="24"/>
+        </w:rPr>
+        <w:t xml:space="preserve"> definiującymi typy danych, jakie mając być wysyłane i odebrane</w:t>
+      </w:r>
+      <w:r>
+        <w:rPr>
+          <w:rFonts w:ascii="Times New Roman" w:hAnsi="Times New Roman" w:cs="Times New Roman"/>
+          <w:sz w:val="24"/>
+          <w:szCs w:val="24"/>
+        </w:rPr>
+        <w:t>.</w:t>
+      </w:r>
+      <w:r>
+        <w:rPr>
+          <w:rFonts w:ascii="Times New Roman" w:hAnsi="Times New Roman" w:cs="Times New Roman"/>
+          <w:sz w:val="24"/>
+          <w:szCs w:val="24"/>
+        </w:rPr>
+        <w:t xml:space="preserve"> Implementacja interfejsu dostarczona jest przez konstruktor</w:t>
+      </w:r>
+      <w:r>
+        <w:rPr>
+          <w:rFonts w:ascii="Times New Roman" w:hAnsi="Times New Roman" w:cs="Times New Roman"/>
+          <w:sz w:val="24"/>
+          <w:szCs w:val="24"/>
+        </w:rPr>
+        <w:t>. Kontrola nad tym sprawowana jest poprzez odpowiedni moduł IoC z wykorzystaniem biblioteki Autofac.</w:t>
+      </w:r>
+      <w:r>
+        <w:rPr>
+          <w:rFonts w:ascii="Times New Roman" w:hAnsi="Times New Roman" w:cs="Times New Roman"/>
+          <w:sz w:val="24"/>
+          <w:szCs w:val="24"/>
+        </w:rPr>
+        <w:t xml:space="preserve"> W me</w:t>
+      </w:r>
+      <w:r>
+        <w:rPr>
+          <w:rFonts w:ascii="Times New Roman" w:hAnsi="Times New Roman" w:cs="Times New Roman"/>
+          <w:sz w:val="24"/>
+          <w:szCs w:val="24"/>
+        </w:rPr>
+        <w:t>todzie QueryAsync wykorzystywane jest polecenie Call</w:t>
+      </w:r>
+      <w:r>
+        <w:rPr>
+          <w:rFonts w:ascii="Times New Roman" w:hAnsi="Times New Roman" w:cs="Times New Roman"/>
+          <w:sz w:val="24"/>
+          <w:szCs w:val="24"/>
+        </w:rPr>
+        <w:t xml:space="preserve">Async, przy pomocy którego odbywa się komunikacja, z systemem zewnętrznym. </w:t>
+      </w:r>
+      <w:r>
+        <w:rPr>
+          <w:rFonts w:ascii="Times New Roman" w:hAnsi="Times New Roman" w:cs="Times New Roman"/>
+          <w:sz w:val="24"/>
+          <w:szCs w:val="24"/>
+        </w:rPr>
+        <w:t>Jak widać, metoda ta jest asynchroniczna. Istnieje wiec możliwość równoległego wysłania kilku zapytań do różnych systemów, a następnie poczekania na</w:t>
+      </w:r>
+      <w:r>
+        <w:rPr>
+          <w:rFonts w:ascii="Times New Roman" w:hAnsi="Times New Roman" w:cs="Times New Roman"/>
+          <w:sz w:val="24"/>
+          <w:szCs w:val="24"/>
+        </w:rPr>
+        <w:t xml:space="preserve"> wszystkie odpowiedzi i zebranie</w:t>
       </w:r>
       <w:bookmarkStart w:id="0" w:name="_GoBack"/>
       <w:bookmarkEnd w:id="0"/>
+      <w:r>
+        <w:rPr>
+          <w:rFonts w:ascii="Times New Roman" w:hAnsi="Times New Roman" w:cs="Times New Roman"/>
+          <w:sz w:val="24"/>
+          <w:szCs w:val="24"/>
+        </w:rPr>
+        <w:t xml:space="preserve"> ich razem. </w:t>
+      </w:r>
+      <w:r>
+        <w:rPr>
+          <w:rFonts w:ascii="Times New Roman" w:hAnsi="Times New Roman" w:cs="Times New Roman"/>
+          <w:sz w:val="24"/>
+          <w:szCs w:val="24"/>
+        </w:rPr>
+        <w:t>Daje to więc szerokie pole do optymalizacji komunikacji.</w:t>
+      </w:r>
     </w:p>
     <w:sectPr>
       <w:pgSz w:w="11906" w:h="16838"/>
@@ -1582,7 +1799,7 @@
 </file>
 
 <file path=customXml/itemProps1.xml><?xml version="1.0" encoding="utf-8"?>
-<ds:datastoreItem xmlns:ds="http://schemas.openxmlformats.org/officeDocument/2006/customXml" ds:itemID="{34F20D0E-BD9C-4A1A-8572-86BC8921F3E2}">
+<ds:datastoreItem xmlns:ds="http://schemas.openxmlformats.org/officeDocument/2006/customXml" ds:itemID="{5E33B4B9-817A-49A4-B303-428EA0A839B2}">
   <ds:schemaRefs>
     <ds:schemaRef ds:uri="http://schemas.openxmlformats.org/officeDocument/2006/bibliography"/>
   </ds:schemaRefs>

</xml_diff>